<commit_message>
Updates the doc to use the new ~uli101 pathname for the numbers file.
</commit_message>
<xml_diff>
--- a/uli101_command_practice_9b.docx
+++ b/uli101_command_practice_9b.docx
@@ -1,6 +1,6 @@
 
 <file path=word/document.xml><?xml version="1.0" encoding="utf-8"?>
-<w:document xmlns:wpc="http://schemas.microsoft.com/office/word/2010/wordprocessingCanvas" xmlns:cx="http://schemas.microsoft.com/office/drawing/2014/chartex" xmlns:cx1="http://schemas.microsoft.com/office/drawing/2015/9/8/chartex" xmlns:cx2="http://schemas.microsoft.com/office/drawing/2015/10/21/chartex" xmlns:cx3="http://schemas.microsoft.com/office/drawing/2016/5/9/chartex" xmlns:cx4="http://schemas.microsoft.com/office/drawing/2016/5/10/chartex" xmlns:cx5="http://schemas.microsoft.com/office/drawing/2016/5/11/chartex" xmlns:cx6="http://schemas.microsoft.com/office/drawing/2016/5/12/chartex" xmlns:cx7="http://schemas.microsoft.com/office/drawing/2016/5/13/chartex" xmlns:cx8="http://schemas.microsoft.com/office/drawing/2016/5/14/chartex" xmlns:mc="http://schemas.openxmlformats.org/markup-compatibility/2006" xmlns:aink="http://schemas.microsoft.com/office/drawing/2016/ink" xmlns:am3d="http://schemas.microsoft.com/office/drawing/2017/model3d" xmlns:o="urn:schemas-microsoft-com:office:office" xmlns:r="http://schemas.openxmlformats.org/officeDocument/2006/relationships" xmlns:m="http://schemas.openxmlformats.org/officeDocument/2006/math" xmlns:v="urn:schemas-microsoft-com:vml" xmlns:wp14="http://schemas.microsoft.com/office/word/2010/wordprocessingDrawing" xmlns:wp="http://schemas.openxmlformats.org/drawingml/2006/wordprocessingDrawing" xmlns:w10="urn:schemas-microsoft-com:office:word" xmlns:w="http://schemas.openxmlformats.org/wordprocessingml/2006/main" xmlns:w14="http://schemas.microsoft.com/office/word/2010/wordml" xmlns:w15="http://schemas.microsoft.com/office/word/2012/wordml" xmlns:w16cex="http://schemas.microsoft.com/office/word/2018/wordml/cex" xmlns:w16cid="http://schemas.microsoft.com/office/word/2016/wordml/cid" xmlns:w16="http://schemas.microsoft.com/office/word/2018/wordml" xmlns:w16se="http://schemas.microsoft.com/office/word/2015/wordml/symex" xmlns:wpg="http://schemas.microsoft.com/office/word/2010/wordprocessingGroup" xmlns:wpi="http://schemas.microsoft.com/office/word/2010/wordprocessingInk" xmlns:wne="http://schemas.microsoft.com/office/word/2006/wordml" xmlns:wps="http://schemas.microsoft.com/office/word/2010/wordprocessingShape" mc:Ignorable="w14 w15 w16se w16cid w16 w16cex wp14">
+<w:document xmlns:wpc="http://schemas.microsoft.com/office/word/2010/wordprocessingCanvas" xmlns:cx="http://schemas.microsoft.com/office/drawing/2014/chartex" xmlns:cx1="http://schemas.microsoft.com/office/drawing/2015/9/8/chartex" xmlns:cx2="http://schemas.microsoft.com/office/drawing/2015/10/21/chartex" xmlns:cx3="http://schemas.microsoft.com/office/drawing/2016/5/9/chartex" xmlns:cx4="http://schemas.microsoft.com/office/drawing/2016/5/10/chartex" xmlns:cx5="http://schemas.microsoft.com/office/drawing/2016/5/11/chartex" xmlns:cx6="http://schemas.microsoft.com/office/drawing/2016/5/12/chartex" xmlns:cx7="http://schemas.microsoft.com/office/drawing/2016/5/13/chartex" xmlns:cx8="http://schemas.microsoft.com/office/drawing/2016/5/14/chartex" xmlns:mc="http://schemas.openxmlformats.org/markup-compatibility/2006" xmlns:aink="http://schemas.microsoft.com/office/drawing/2016/ink" xmlns:am3d="http://schemas.microsoft.com/office/drawing/2017/model3d" xmlns:o="urn:schemas-microsoft-com:office:office" xmlns:oel="http://schemas.microsoft.com/office/2019/extlst" xmlns:r="http://schemas.openxmlformats.org/officeDocument/2006/relationships" xmlns:m="http://schemas.openxmlformats.org/officeDocument/2006/math" xmlns:v="urn:schemas-microsoft-com:vml" xmlns:wp14="http://schemas.microsoft.com/office/word/2010/wordprocessingDrawing" xmlns:wp="http://schemas.openxmlformats.org/drawingml/2006/wordprocessingDrawing" xmlns:w10="urn:schemas-microsoft-com:office:word" xmlns:w="http://schemas.openxmlformats.org/wordprocessingml/2006/main" xmlns:w14="http://schemas.microsoft.com/office/word/2010/wordml" xmlns:w15="http://schemas.microsoft.com/office/word/2012/wordml" xmlns:w16cex="http://schemas.microsoft.com/office/word/2018/wordml/cex" xmlns:w16cid="http://schemas.microsoft.com/office/word/2016/wordml/cid" xmlns:w16="http://schemas.microsoft.com/office/word/2018/wordml" xmlns:w16du="http://schemas.microsoft.com/office/word/2023/wordml/word16du" xmlns:w16sdtdh="http://schemas.microsoft.com/office/word/2020/wordml/sdtdatahash" xmlns:w16se="http://schemas.microsoft.com/office/word/2015/wordml/symex" xmlns:wpg="http://schemas.microsoft.com/office/word/2010/wordprocessingGroup" xmlns:wpi="http://schemas.microsoft.com/office/word/2010/wordprocessingInk" xmlns:wne="http://schemas.microsoft.com/office/word/2006/wordml" xmlns:wps="http://schemas.microsoft.com/office/word/2010/wordprocessingShape" mc:Ignorable="w14 w15 w16se w16cid w16 w16cex w16sdtdh wp14">
   <w:body>
     <w:p>
       <w:pPr>
@@ -213,29 +213,17 @@
           <w:szCs w:val="22"/>
           <w:lang w:val="en-US"/>
         </w:rPr>
-        <w:t>~</w:t>
-      </w:r>
-      <w:proofErr w:type="spellStart"/>
-      <w:r>
-        <w:rPr>
-          <w:b/>
-          <w:bCs/>
-          <w:sz w:val="22"/>
-          <w:szCs w:val="22"/>
-          <w:lang w:val="en-US"/>
-        </w:rPr>
-        <w:t>murray.saul</w:t>
-      </w:r>
-      <w:proofErr w:type="spellEnd"/>
-      <w:r>
-        <w:rPr>
-          <w:b/>
-          <w:bCs/>
-          <w:sz w:val="22"/>
-          <w:szCs w:val="22"/>
-          <w:lang w:val="en-US"/>
-        </w:rPr>
-        <w:t>/uli101/</w:t>
+        <w:t>~uli101</w:t>
+      </w:r>
+      <w:r>
+        <w:rPr>
+          <w:b/>
+          <w:bCs/>
+          <w:sz w:val="22"/>
+          <w:szCs w:val="22"/>
+          <w:lang w:val="en-US"/>
+        </w:rPr>
+        <w:t>/</w:t>
       </w:r>
       <w:r>
         <w:rPr>
@@ -679,55 +667,29 @@
           <w:szCs w:val="22"/>
           <w:lang w:val="en-US"/>
         </w:rPr>
-        <w:t>grep "</w:t>
-      </w:r>
-      <w:proofErr w:type="gramStart"/>
-      <w:r>
-        <w:rPr>
-          <w:rFonts w:ascii="Courier New" w:hAnsi="Courier New" w:cs="Courier New"/>
-          <w:b/>
-          <w:bCs/>
-          <w:sz w:val="22"/>
-          <w:szCs w:val="22"/>
-          <w:lang w:val="en-US"/>
-        </w:rPr>
-        <w:t>^[</w:t>
-      </w:r>
-      <w:proofErr w:type="gramEnd"/>
-      <w:r>
-        <w:rPr>
-          <w:rFonts w:ascii="Courier New" w:hAnsi="Courier New" w:cs="Courier New"/>
-          <w:b/>
-          <w:bCs/>
-          <w:sz w:val="22"/>
-          <w:szCs w:val="22"/>
-          <w:lang w:val="en-US"/>
-        </w:rPr>
-        <w:t>-+]" ~</w:t>
-      </w:r>
-      <w:proofErr w:type="spellStart"/>
-      <w:r>
-        <w:rPr>
-          <w:rFonts w:ascii="Courier New" w:hAnsi="Courier New" w:cs="Courier New"/>
-          <w:b/>
-          <w:bCs/>
-          <w:sz w:val="22"/>
-          <w:szCs w:val="22"/>
-          <w:lang w:val="en-US"/>
-        </w:rPr>
-        <w:t>murray.saul</w:t>
-      </w:r>
-      <w:proofErr w:type="spellEnd"/>
-      <w:r>
-        <w:rPr>
-          <w:rFonts w:ascii="Courier New" w:hAnsi="Courier New" w:cs="Courier New"/>
-          <w:b/>
-          <w:bCs/>
-          <w:sz w:val="22"/>
-          <w:szCs w:val="22"/>
-          <w:lang w:val="en-US"/>
-        </w:rPr>
-        <w:t>/uli101/numbers.txt</w:t>
+        <w:t xml:space="preserve">grep "^[-+]" </w:t>
+      </w:r>
+      <w:r>
+        <w:rPr>
+          <w:rFonts w:ascii="Courier New" w:hAnsi="Courier New" w:cs="Courier New"/>
+          <w:b/>
+          <w:bCs/>
+          <w:sz w:val="22"/>
+          <w:szCs w:val="22"/>
+          <w:lang w:val="en-US"/>
+        </w:rPr>
+        <w:t>~uli101</w:t>
+      </w:r>
+      <w:r>
+        <w:rPr>
+          <w:rFonts w:ascii="Courier New" w:hAnsi="Courier New" w:cs="Courier New"/>
+          <w:b/>
+          <w:bCs/>
+          <w:sz w:val="22"/>
+          <w:szCs w:val="22"/>
+          <w:lang w:val="en-US"/>
+        </w:rPr>
+        <w:t>/numbers.txt</w:t>
       </w:r>
       <w:r>
         <w:rPr>
@@ -820,55 +782,29 @@
           <w:szCs w:val="22"/>
           <w:lang w:val="en-US"/>
         </w:rPr>
-        <w:t>grep "</w:t>
-      </w:r>
-      <w:proofErr w:type="gramStart"/>
-      <w:r>
-        <w:rPr>
-          <w:rFonts w:ascii="Courier New" w:hAnsi="Courier New" w:cs="Courier New"/>
-          <w:b/>
-          <w:bCs/>
-          <w:sz w:val="22"/>
-          <w:szCs w:val="22"/>
-          <w:lang w:val="en-US"/>
-        </w:rPr>
-        <w:t>^[</w:t>
-      </w:r>
-      <w:proofErr w:type="gramEnd"/>
-      <w:r>
-        <w:rPr>
-          <w:rFonts w:ascii="Courier New" w:hAnsi="Courier New" w:cs="Courier New"/>
-          <w:b/>
-          <w:bCs/>
-          <w:sz w:val="22"/>
-          <w:szCs w:val="22"/>
-          <w:lang w:val="en-US"/>
-        </w:rPr>
-        <w:t>-+]*.[0-9]" ~</w:t>
-      </w:r>
-      <w:proofErr w:type="spellStart"/>
-      <w:r>
-        <w:rPr>
-          <w:rFonts w:ascii="Courier New" w:hAnsi="Courier New" w:cs="Courier New"/>
-          <w:b/>
-          <w:bCs/>
-          <w:sz w:val="22"/>
-          <w:szCs w:val="22"/>
-          <w:lang w:val="en-US"/>
-        </w:rPr>
-        <w:t>murray.saul</w:t>
-      </w:r>
-      <w:proofErr w:type="spellEnd"/>
-      <w:r>
-        <w:rPr>
-          <w:rFonts w:ascii="Courier New" w:hAnsi="Courier New" w:cs="Courier New"/>
-          <w:b/>
-          <w:bCs/>
-          <w:sz w:val="22"/>
-          <w:szCs w:val="22"/>
-          <w:lang w:val="en-US"/>
-        </w:rPr>
-        <w:t>/uli101/numbers.txt</w:t>
+        <w:t xml:space="preserve">grep "^[-+]*.[0-9]" </w:t>
+      </w:r>
+      <w:r>
+        <w:rPr>
+          <w:rFonts w:ascii="Courier New" w:hAnsi="Courier New" w:cs="Courier New"/>
+          <w:b/>
+          <w:bCs/>
+          <w:sz w:val="22"/>
+          <w:szCs w:val="22"/>
+          <w:lang w:val="en-US"/>
+        </w:rPr>
+        <w:t>~uli101</w:t>
+      </w:r>
+      <w:r>
+        <w:rPr>
+          <w:rFonts w:ascii="Courier New" w:hAnsi="Courier New" w:cs="Courier New"/>
+          <w:b/>
+          <w:bCs/>
+          <w:sz w:val="22"/>
+          <w:szCs w:val="22"/>
+          <w:lang w:val="en-US"/>
+        </w:rPr>
+        <w:t>/numbers.txt</w:t>
       </w:r>
       <w:r>
         <w:rPr>
@@ -946,55 +882,29 @@
           <w:szCs w:val="22"/>
           <w:lang w:val="en-US"/>
         </w:rPr>
-        <w:t>grep "</w:t>
-      </w:r>
-      <w:proofErr w:type="gramStart"/>
-      <w:r>
-        <w:rPr>
-          <w:rFonts w:ascii="Courier New" w:hAnsi="Courier New" w:cs="Courier New"/>
-          <w:b/>
-          <w:bCs/>
-          <w:sz w:val="22"/>
-          <w:szCs w:val="22"/>
-          <w:lang w:val="en-US"/>
-        </w:rPr>
-        <w:t>^[</w:t>
-      </w:r>
-      <w:proofErr w:type="gramEnd"/>
-      <w:r>
-        <w:rPr>
-          <w:rFonts w:ascii="Courier New" w:hAnsi="Courier New" w:cs="Courier New"/>
-          <w:b/>
-          <w:bCs/>
-          <w:sz w:val="22"/>
-          <w:szCs w:val="22"/>
-          <w:lang w:val="en-US"/>
-        </w:rPr>
-        <w:t>+-]?[0-9]" ~</w:t>
-      </w:r>
-      <w:proofErr w:type="spellStart"/>
-      <w:r>
-        <w:rPr>
-          <w:rFonts w:ascii="Courier New" w:hAnsi="Courier New" w:cs="Courier New"/>
-          <w:b/>
-          <w:bCs/>
-          <w:sz w:val="22"/>
-          <w:szCs w:val="22"/>
-          <w:lang w:val="en-US"/>
-        </w:rPr>
-        <w:t>murray.saul</w:t>
-      </w:r>
-      <w:proofErr w:type="spellEnd"/>
-      <w:r>
-        <w:rPr>
-          <w:rFonts w:ascii="Courier New" w:hAnsi="Courier New" w:cs="Courier New"/>
-          <w:b/>
-          <w:bCs/>
-          <w:sz w:val="22"/>
-          <w:szCs w:val="22"/>
-          <w:lang w:val="en-US"/>
-        </w:rPr>
-        <w:t>/uli101/numbers.txt</w:t>
+        <w:t xml:space="preserve">grep "^[+-]?[0-9]" </w:t>
+      </w:r>
+      <w:r>
+        <w:rPr>
+          <w:rFonts w:ascii="Courier New" w:hAnsi="Courier New" w:cs="Courier New"/>
+          <w:b/>
+          <w:bCs/>
+          <w:sz w:val="22"/>
+          <w:szCs w:val="22"/>
+          <w:lang w:val="en-US"/>
+        </w:rPr>
+        <w:t>~uli101</w:t>
+      </w:r>
+      <w:r>
+        <w:rPr>
+          <w:rFonts w:ascii="Courier New" w:hAnsi="Courier New" w:cs="Courier New"/>
+          <w:b/>
+          <w:bCs/>
+          <w:sz w:val="22"/>
+          <w:szCs w:val="22"/>
+          <w:lang w:val="en-US"/>
+        </w:rPr>
+        <w:t>/numbers.txt</w:t>
       </w:r>
       <w:r>
         <w:rPr>
@@ -1085,55 +995,29 @@
           <w:szCs w:val="22"/>
           <w:lang w:val="en-US"/>
         </w:rPr>
-        <w:t xml:space="preserve"> "</w:t>
-      </w:r>
-      <w:proofErr w:type="gramStart"/>
-      <w:r>
-        <w:rPr>
-          <w:rFonts w:ascii="Courier New" w:hAnsi="Courier New" w:cs="Courier New"/>
-          <w:b/>
-          <w:bCs/>
-          <w:sz w:val="22"/>
-          <w:szCs w:val="22"/>
-          <w:lang w:val="en-US"/>
-        </w:rPr>
-        <w:t>^[</w:t>
-      </w:r>
-      <w:proofErr w:type="gramEnd"/>
-      <w:r>
-        <w:rPr>
-          <w:rFonts w:ascii="Courier New" w:hAnsi="Courier New" w:cs="Courier New"/>
-          <w:b/>
-          <w:bCs/>
-          <w:sz w:val="22"/>
-          <w:szCs w:val="22"/>
-          <w:lang w:val="en-US"/>
-        </w:rPr>
-        <w:t>+-]?[0-9]" ~</w:t>
-      </w:r>
-      <w:proofErr w:type="spellStart"/>
-      <w:r>
-        <w:rPr>
-          <w:rFonts w:ascii="Courier New" w:hAnsi="Courier New" w:cs="Courier New"/>
-          <w:b/>
-          <w:bCs/>
-          <w:sz w:val="22"/>
-          <w:szCs w:val="22"/>
-          <w:lang w:val="en-US"/>
-        </w:rPr>
-        <w:t>murray.saul</w:t>
-      </w:r>
-      <w:proofErr w:type="spellEnd"/>
-      <w:r>
-        <w:rPr>
-          <w:rFonts w:ascii="Courier New" w:hAnsi="Courier New" w:cs="Courier New"/>
-          <w:b/>
-          <w:bCs/>
-          <w:sz w:val="22"/>
-          <w:szCs w:val="22"/>
-          <w:lang w:val="en-US"/>
-        </w:rPr>
-        <w:t>/uli101/numbers.txt</w:t>
+        <w:t xml:space="preserve"> "^[+-]?[0-9]" </w:t>
+      </w:r>
+      <w:r>
+        <w:rPr>
+          <w:rFonts w:ascii="Courier New" w:hAnsi="Courier New" w:cs="Courier New"/>
+          <w:b/>
+          <w:bCs/>
+          <w:sz w:val="22"/>
+          <w:szCs w:val="22"/>
+          <w:lang w:val="en-US"/>
+        </w:rPr>
+        <w:t>~uli101</w:t>
+      </w:r>
+      <w:r>
+        <w:rPr>
+          <w:rFonts w:ascii="Courier New" w:hAnsi="Courier New" w:cs="Courier New"/>
+          <w:b/>
+          <w:bCs/>
+          <w:sz w:val="22"/>
+          <w:szCs w:val="22"/>
+          <w:lang w:val="en-US"/>
+        </w:rPr>
+        <w:t>/numbers.txt</w:t>
       </w:r>
       <w:r>
         <w:rPr>
@@ -1256,55 +1140,29 @@
           <w:szCs w:val="22"/>
           <w:lang w:val="en-US"/>
         </w:rPr>
-        <w:t xml:space="preserve"> "</w:t>
-      </w:r>
-      <w:proofErr w:type="gramStart"/>
-      <w:r>
-        <w:rPr>
-          <w:rFonts w:ascii="Courier New" w:hAnsi="Courier New" w:cs="Courier New"/>
-          <w:b/>
-          <w:bCs/>
-          <w:sz w:val="22"/>
-          <w:szCs w:val="22"/>
-          <w:lang w:val="en-US"/>
-        </w:rPr>
-        <w:t>^[</w:t>
-      </w:r>
-      <w:proofErr w:type="gramEnd"/>
-      <w:r>
-        <w:rPr>
-          <w:rFonts w:ascii="Courier New" w:hAnsi="Courier New" w:cs="Courier New"/>
-          <w:b/>
-          <w:bCs/>
-          <w:sz w:val="22"/>
-          <w:szCs w:val="22"/>
-          <w:lang w:val="en-US"/>
-        </w:rPr>
-        <w:t>+-]?[0-9]+$" ~</w:t>
-      </w:r>
-      <w:proofErr w:type="spellStart"/>
-      <w:r>
-        <w:rPr>
-          <w:rFonts w:ascii="Courier New" w:hAnsi="Courier New" w:cs="Courier New"/>
-          <w:b/>
-          <w:bCs/>
-          <w:sz w:val="22"/>
-          <w:szCs w:val="22"/>
-          <w:lang w:val="en-US"/>
-        </w:rPr>
-        <w:t>murray.saul</w:t>
-      </w:r>
-      <w:proofErr w:type="spellEnd"/>
-      <w:r>
-        <w:rPr>
-          <w:rFonts w:ascii="Courier New" w:hAnsi="Courier New" w:cs="Courier New"/>
-          <w:b/>
-          <w:bCs/>
-          <w:sz w:val="22"/>
-          <w:szCs w:val="22"/>
-          <w:lang w:val="en-US"/>
-        </w:rPr>
-        <w:t>/uli101/numbers.txt</w:t>
+        <w:t xml:space="preserve"> "^[+-]?[0-9]+$" </w:t>
+      </w:r>
+      <w:r>
+        <w:rPr>
+          <w:rFonts w:ascii="Courier New" w:hAnsi="Courier New" w:cs="Courier New"/>
+          <w:b/>
+          <w:bCs/>
+          <w:sz w:val="22"/>
+          <w:szCs w:val="22"/>
+          <w:lang w:val="en-US"/>
+        </w:rPr>
+        <w:t>~uli101</w:t>
+      </w:r>
+      <w:r>
+        <w:rPr>
+          <w:rFonts w:ascii="Courier New" w:hAnsi="Courier New" w:cs="Courier New"/>
+          <w:b/>
+          <w:bCs/>
+          <w:sz w:val="22"/>
+          <w:szCs w:val="22"/>
+          <w:lang w:val="en-US"/>
+        </w:rPr>
+        <w:t>/numbers.txt</w:t>
       </w:r>
       <w:r>
         <w:rPr>
@@ -1410,55 +1268,29 @@
           <w:szCs w:val="22"/>
           <w:lang w:val="en-US"/>
         </w:rPr>
-        <w:t xml:space="preserve"> "</w:t>
-      </w:r>
-      <w:proofErr w:type="gramStart"/>
-      <w:r>
-        <w:rPr>
-          <w:rFonts w:ascii="Courier New" w:hAnsi="Courier New" w:cs="Courier New"/>
-          <w:b/>
-          <w:bCs/>
-          <w:sz w:val="22"/>
-          <w:szCs w:val="22"/>
-          <w:lang w:val="en-US"/>
-        </w:rPr>
-        <w:t>^[</w:t>
-      </w:r>
-      <w:proofErr w:type="gramEnd"/>
-      <w:r>
-        <w:rPr>
-          <w:rFonts w:ascii="Courier New" w:hAnsi="Courier New" w:cs="Courier New"/>
-          <w:b/>
-          <w:bCs/>
-          <w:sz w:val="22"/>
-          <w:szCs w:val="22"/>
-          <w:lang w:val="en-US"/>
-        </w:rPr>
-        <w:t>+-]?[0-9]+[.]?[0-9]+$" ~</w:t>
-      </w:r>
-      <w:proofErr w:type="spellStart"/>
-      <w:r>
-        <w:rPr>
-          <w:rFonts w:ascii="Courier New" w:hAnsi="Courier New" w:cs="Courier New"/>
-          <w:b/>
-          <w:bCs/>
-          <w:sz w:val="22"/>
-          <w:szCs w:val="22"/>
-          <w:lang w:val="en-US"/>
-        </w:rPr>
-        <w:t>murray.saul</w:t>
-      </w:r>
-      <w:proofErr w:type="spellEnd"/>
-      <w:r>
-        <w:rPr>
-          <w:rFonts w:ascii="Courier New" w:hAnsi="Courier New" w:cs="Courier New"/>
-          <w:b/>
-          <w:bCs/>
-          <w:sz w:val="22"/>
-          <w:szCs w:val="22"/>
-          <w:lang w:val="en-US"/>
-        </w:rPr>
-        <w:t>/uli101/numbers.txt</w:t>
+        <w:t xml:space="preserve"> "^[+-]?[0-9]+[.]?[0-9]+$" </w:t>
+      </w:r>
+      <w:r>
+        <w:rPr>
+          <w:rFonts w:ascii="Courier New" w:hAnsi="Courier New" w:cs="Courier New"/>
+          <w:b/>
+          <w:bCs/>
+          <w:sz w:val="22"/>
+          <w:szCs w:val="22"/>
+          <w:lang w:val="en-US"/>
+        </w:rPr>
+        <w:t>~uli101</w:t>
+      </w:r>
+      <w:r>
+        <w:rPr>
+          <w:rFonts w:ascii="Courier New" w:hAnsi="Courier New" w:cs="Courier New"/>
+          <w:b/>
+          <w:bCs/>
+          <w:sz w:val="22"/>
+          <w:szCs w:val="22"/>
+          <w:lang w:val="en-US"/>
+        </w:rPr>
+        <w:t>/numbers.txt</w:t>
       </w:r>
       <w:r>
         <w:rPr>
@@ -2088,7 +1920,7 @@
 </file>
 
 <file path=word/endnotes.xml><?xml version="1.0" encoding="utf-8"?>
-<w:endnotes xmlns:wpc="http://schemas.microsoft.com/office/word/2010/wordprocessingCanvas" xmlns:cx="http://schemas.microsoft.com/office/drawing/2014/chartex" xmlns:cx1="http://schemas.microsoft.com/office/drawing/2015/9/8/chartex" xmlns:cx2="http://schemas.microsoft.com/office/drawing/2015/10/21/chartex" xmlns:cx3="http://schemas.microsoft.com/office/drawing/2016/5/9/chartex" xmlns:cx4="http://schemas.microsoft.com/office/drawing/2016/5/10/chartex" xmlns:cx5="http://schemas.microsoft.com/office/drawing/2016/5/11/chartex" xmlns:cx6="http://schemas.microsoft.com/office/drawing/2016/5/12/chartex" xmlns:cx7="http://schemas.microsoft.com/office/drawing/2016/5/13/chartex" xmlns:cx8="http://schemas.microsoft.com/office/drawing/2016/5/14/chartex" xmlns:mc="http://schemas.openxmlformats.org/markup-compatibility/2006" xmlns:aink="http://schemas.microsoft.com/office/drawing/2016/ink" xmlns:am3d="http://schemas.microsoft.com/office/drawing/2017/model3d" xmlns:o="urn:schemas-microsoft-com:office:office" xmlns:r="http://schemas.openxmlformats.org/officeDocument/2006/relationships" xmlns:m="http://schemas.openxmlformats.org/officeDocument/2006/math" xmlns:v="urn:schemas-microsoft-com:vml" xmlns:wp14="http://schemas.microsoft.com/office/word/2010/wordprocessingDrawing" xmlns:wp="http://schemas.openxmlformats.org/drawingml/2006/wordprocessingDrawing" xmlns:w10="urn:schemas-microsoft-com:office:word" xmlns:w="http://schemas.openxmlformats.org/wordprocessingml/2006/main" xmlns:w14="http://schemas.microsoft.com/office/word/2010/wordml" xmlns:w15="http://schemas.microsoft.com/office/word/2012/wordml" xmlns:w16cex="http://schemas.microsoft.com/office/word/2018/wordml/cex" xmlns:w16cid="http://schemas.microsoft.com/office/word/2016/wordml/cid" xmlns:w16="http://schemas.microsoft.com/office/word/2018/wordml" xmlns:w16se="http://schemas.microsoft.com/office/word/2015/wordml/symex" xmlns:wpg="http://schemas.microsoft.com/office/word/2010/wordprocessingGroup" xmlns:wpi="http://schemas.microsoft.com/office/word/2010/wordprocessingInk" xmlns:wne="http://schemas.microsoft.com/office/word/2006/wordml" xmlns:wps="http://schemas.microsoft.com/office/word/2010/wordprocessingShape" mc:Ignorable="w14 w15 w16se w16cid w16 w16cex wp14">
+<w:endnotes xmlns:wpc="http://schemas.microsoft.com/office/word/2010/wordprocessingCanvas" xmlns:cx="http://schemas.microsoft.com/office/drawing/2014/chartex" xmlns:cx1="http://schemas.microsoft.com/office/drawing/2015/9/8/chartex" xmlns:cx2="http://schemas.microsoft.com/office/drawing/2015/10/21/chartex" xmlns:cx3="http://schemas.microsoft.com/office/drawing/2016/5/9/chartex" xmlns:cx4="http://schemas.microsoft.com/office/drawing/2016/5/10/chartex" xmlns:cx5="http://schemas.microsoft.com/office/drawing/2016/5/11/chartex" xmlns:cx6="http://schemas.microsoft.com/office/drawing/2016/5/12/chartex" xmlns:cx7="http://schemas.microsoft.com/office/drawing/2016/5/13/chartex" xmlns:cx8="http://schemas.microsoft.com/office/drawing/2016/5/14/chartex" xmlns:mc="http://schemas.openxmlformats.org/markup-compatibility/2006" xmlns:aink="http://schemas.microsoft.com/office/drawing/2016/ink" xmlns:am3d="http://schemas.microsoft.com/office/drawing/2017/model3d" xmlns:o="urn:schemas-microsoft-com:office:office" xmlns:oel="http://schemas.microsoft.com/office/2019/extlst" xmlns:r="http://schemas.openxmlformats.org/officeDocument/2006/relationships" xmlns:m="http://schemas.openxmlformats.org/officeDocument/2006/math" xmlns:v="urn:schemas-microsoft-com:vml" xmlns:wp14="http://schemas.microsoft.com/office/word/2010/wordprocessingDrawing" xmlns:wp="http://schemas.openxmlformats.org/drawingml/2006/wordprocessingDrawing" xmlns:w10="urn:schemas-microsoft-com:office:word" xmlns:w="http://schemas.openxmlformats.org/wordprocessingml/2006/main" xmlns:w14="http://schemas.microsoft.com/office/word/2010/wordml" xmlns:w15="http://schemas.microsoft.com/office/word/2012/wordml" xmlns:w16cex="http://schemas.microsoft.com/office/word/2018/wordml/cex" xmlns:w16cid="http://schemas.microsoft.com/office/word/2016/wordml/cid" xmlns:w16="http://schemas.microsoft.com/office/word/2018/wordml" xmlns:w16du="http://schemas.microsoft.com/office/word/2023/wordml/word16du" xmlns:w16sdtdh="http://schemas.microsoft.com/office/word/2020/wordml/sdtdatahash" xmlns:w16se="http://schemas.microsoft.com/office/word/2015/wordml/symex" xmlns:wpg="http://schemas.microsoft.com/office/word/2010/wordprocessingGroup" xmlns:wpi="http://schemas.microsoft.com/office/word/2010/wordprocessingInk" xmlns:wne="http://schemas.microsoft.com/office/word/2006/wordml" xmlns:wps="http://schemas.microsoft.com/office/word/2010/wordprocessingShape" mc:Ignorable="w14 w15 w16se w16cid w16 w16cex w16sdtdh wp14">
   <w:endnote w:type="separator" w:id="-1">
     <w:p>
       <w:r>
@@ -2107,7 +1939,7 @@
 </file>
 
 <file path=word/footer1.xml><?xml version="1.0" encoding="utf-8"?>
-<w:ftr xmlns:wpc="http://schemas.microsoft.com/office/word/2010/wordprocessingCanvas" xmlns:cx="http://schemas.microsoft.com/office/drawing/2014/chartex" xmlns:cx1="http://schemas.microsoft.com/office/drawing/2015/9/8/chartex" xmlns:cx2="http://schemas.microsoft.com/office/drawing/2015/10/21/chartex" xmlns:cx3="http://schemas.microsoft.com/office/drawing/2016/5/9/chartex" xmlns:cx4="http://schemas.microsoft.com/office/drawing/2016/5/10/chartex" xmlns:cx5="http://schemas.microsoft.com/office/drawing/2016/5/11/chartex" xmlns:cx6="http://schemas.microsoft.com/office/drawing/2016/5/12/chartex" xmlns:cx7="http://schemas.microsoft.com/office/drawing/2016/5/13/chartex" xmlns:cx8="http://schemas.microsoft.com/office/drawing/2016/5/14/chartex" xmlns:mc="http://schemas.openxmlformats.org/markup-compatibility/2006" xmlns:aink="http://schemas.microsoft.com/office/drawing/2016/ink" xmlns:am3d="http://schemas.microsoft.com/office/drawing/2017/model3d" xmlns:o="urn:schemas-microsoft-com:office:office" xmlns:r="http://schemas.openxmlformats.org/officeDocument/2006/relationships" xmlns:m="http://schemas.openxmlformats.org/officeDocument/2006/math" xmlns:v="urn:schemas-microsoft-com:vml" xmlns:wp14="http://schemas.microsoft.com/office/word/2010/wordprocessingDrawing" xmlns:wp="http://schemas.openxmlformats.org/drawingml/2006/wordprocessingDrawing" xmlns:w10="urn:schemas-microsoft-com:office:word" xmlns:w="http://schemas.openxmlformats.org/wordprocessingml/2006/main" xmlns:w14="http://schemas.microsoft.com/office/word/2010/wordml" xmlns:w15="http://schemas.microsoft.com/office/word/2012/wordml" xmlns:w16cex="http://schemas.microsoft.com/office/word/2018/wordml/cex" xmlns:w16cid="http://schemas.microsoft.com/office/word/2016/wordml/cid" xmlns:w16="http://schemas.microsoft.com/office/word/2018/wordml" xmlns:w16se="http://schemas.microsoft.com/office/word/2015/wordml/symex" xmlns:wpg="http://schemas.microsoft.com/office/word/2010/wordprocessingGroup" xmlns:wpi="http://schemas.microsoft.com/office/word/2010/wordprocessingInk" xmlns:wne="http://schemas.microsoft.com/office/word/2006/wordml" xmlns:wps="http://schemas.microsoft.com/office/word/2010/wordprocessingShape" mc:Ignorable="w14 w15 w16se w16cid w16 w16cex wp14">
+<w:ftr xmlns:wpc="http://schemas.microsoft.com/office/word/2010/wordprocessingCanvas" xmlns:cx="http://schemas.microsoft.com/office/drawing/2014/chartex" xmlns:cx1="http://schemas.microsoft.com/office/drawing/2015/9/8/chartex" xmlns:cx2="http://schemas.microsoft.com/office/drawing/2015/10/21/chartex" xmlns:cx3="http://schemas.microsoft.com/office/drawing/2016/5/9/chartex" xmlns:cx4="http://schemas.microsoft.com/office/drawing/2016/5/10/chartex" xmlns:cx5="http://schemas.microsoft.com/office/drawing/2016/5/11/chartex" xmlns:cx6="http://schemas.microsoft.com/office/drawing/2016/5/12/chartex" xmlns:cx7="http://schemas.microsoft.com/office/drawing/2016/5/13/chartex" xmlns:cx8="http://schemas.microsoft.com/office/drawing/2016/5/14/chartex" xmlns:mc="http://schemas.openxmlformats.org/markup-compatibility/2006" xmlns:aink="http://schemas.microsoft.com/office/drawing/2016/ink" xmlns:am3d="http://schemas.microsoft.com/office/drawing/2017/model3d" xmlns:o="urn:schemas-microsoft-com:office:office" xmlns:oel="http://schemas.microsoft.com/office/2019/extlst" xmlns:r="http://schemas.openxmlformats.org/officeDocument/2006/relationships" xmlns:m="http://schemas.openxmlformats.org/officeDocument/2006/math" xmlns:v="urn:schemas-microsoft-com:vml" xmlns:wp14="http://schemas.microsoft.com/office/word/2010/wordprocessingDrawing" xmlns:wp="http://schemas.openxmlformats.org/drawingml/2006/wordprocessingDrawing" xmlns:w10="urn:schemas-microsoft-com:office:word" xmlns:w="http://schemas.openxmlformats.org/wordprocessingml/2006/main" xmlns:w14="http://schemas.microsoft.com/office/word/2010/wordml" xmlns:w15="http://schemas.microsoft.com/office/word/2012/wordml" xmlns:w16cex="http://schemas.microsoft.com/office/word/2018/wordml/cex" xmlns:w16cid="http://schemas.microsoft.com/office/word/2016/wordml/cid" xmlns:w16="http://schemas.microsoft.com/office/word/2018/wordml" xmlns:w16du="http://schemas.microsoft.com/office/word/2023/wordml/word16du" xmlns:w16sdtdh="http://schemas.microsoft.com/office/word/2020/wordml/sdtdatahash" xmlns:w16se="http://schemas.microsoft.com/office/word/2015/wordml/symex" xmlns:wpg="http://schemas.microsoft.com/office/word/2010/wordprocessingGroup" xmlns:wpi="http://schemas.microsoft.com/office/word/2010/wordprocessingInk" xmlns:wne="http://schemas.microsoft.com/office/word/2006/wordml" xmlns:wps="http://schemas.microsoft.com/office/word/2010/wordprocessingShape" mc:Ignorable="w14 w15 w16se w16cid w16 w16cex w16sdtdh wp14">
   <w:sdt>
     <w:sdtPr>
       <w:rPr>
@@ -2119,11 +1951,6 @@
         <w:docPartUnique/>
       </w:docPartObj>
     </w:sdtPr>
-    <w:sdtEndPr>
-      <w:rPr>
-        <w:rStyle w:val="PageNumber"/>
-      </w:rPr>
-    </w:sdtEndPr>
     <w:sdtContent>
       <w:p>
         <w:pPr>
@@ -2164,7 +1991,7 @@
 </file>
 
 <file path=word/footer2.xml><?xml version="1.0" encoding="utf-8"?>
-<w:ftr xmlns:wpc="http://schemas.microsoft.com/office/word/2010/wordprocessingCanvas" xmlns:cx="http://schemas.microsoft.com/office/drawing/2014/chartex" xmlns:cx1="http://schemas.microsoft.com/office/drawing/2015/9/8/chartex" xmlns:cx2="http://schemas.microsoft.com/office/drawing/2015/10/21/chartex" xmlns:cx3="http://schemas.microsoft.com/office/drawing/2016/5/9/chartex" xmlns:cx4="http://schemas.microsoft.com/office/drawing/2016/5/10/chartex" xmlns:cx5="http://schemas.microsoft.com/office/drawing/2016/5/11/chartex" xmlns:cx6="http://schemas.microsoft.com/office/drawing/2016/5/12/chartex" xmlns:cx7="http://schemas.microsoft.com/office/drawing/2016/5/13/chartex" xmlns:cx8="http://schemas.microsoft.com/office/drawing/2016/5/14/chartex" xmlns:mc="http://schemas.openxmlformats.org/markup-compatibility/2006" xmlns:aink="http://schemas.microsoft.com/office/drawing/2016/ink" xmlns:am3d="http://schemas.microsoft.com/office/drawing/2017/model3d" xmlns:o="urn:schemas-microsoft-com:office:office" xmlns:r="http://schemas.openxmlformats.org/officeDocument/2006/relationships" xmlns:m="http://schemas.openxmlformats.org/officeDocument/2006/math" xmlns:v="urn:schemas-microsoft-com:vml" xmlns:wp14="http://schemas.microsoft.com/office/word/2010/wordprocessingDrawing" xmlns:wp="http://schemas.openxmlformats.org/drawingml/2006/wordprocessingDrawing" xmlns:w10="urn:schemas-microsoft-com:office:word" xmlns:w="http://schemas.openxmlformats.org/wordprocessingml/2006/main" xmlns:w14="http://schemas.microsoft.com/office/word/2010/wordml" xmlns:w15="http://schemas.microsoft.com/office/word/2012/wordml" xmlns:w16cex="http://schemas.microsoft.com/office/word/2018/wordml/cex" xmlns:w16cid="http://schemas.microsoft.com/office/word/2016/wordml/cid" xmlns:w16="http://schemas.microsoft.com/office/word/2018/wordml" xmlns:w16se="http://schemas.microsoft.com/office/word/2015/wordml/symex" xmlns:wpg="http://schemas.microsoft.com/office/word/2010/wordprocessingGroup" xmlns:wpi="http://schemas.microsoft.com/office/word/2010/wordprocessingInk" xmlns:wne="http://schemas.microsoft.com/office/word/2006/wordml" xmlns:wps="http://schemas.microsoft.com/office/word/2010/wordprocessingShape" mc:Ignorable="w14 w15 w16se w16cid w16 w16cex wp14">
+<w:ftr xmlns:wpc="http://schemas.microsoft.com/office/word/2010/wordprocessingCanvas" xmlns:cx="http://schemas.microsoft.com/office/drawing/2014/chartex" xmlns:cx1="http://schemas.microsoft.com/office/drawing/2015/9/8/chartex" xmlns:cx2="http://schemas.microsoft.com/office/drawing/2015/10/21/chartex" xmlns:cx3="http://schemas.microsoft.com/office/drawing/2016/5/9/chartex" xmlns:cx4="http://schemas.microsoft.com/office/drawing/2016/5/10/chartex" xmlns:cx5="http://schemas.microsoft.com/office/drawing/2016/5/11/chartex" xmlns:cx6="http://schemas.microsoft.com/office/drawing/2016/5/12/chartex" xmlns:cx7="http://schemas.microsoft.com/office/drawing/2016/5/13/chartex" xmlns:cx8="http://schemas.microsoft.com/office/drawing/2016/5/14/chartex" xmlns:mc="http://schemas.openxmlformats.org/markup-compatibility/2006" xmlns:aink="http://schemas.microsoft.com/office/drawing/2016/ink" xmlns:am3d="http://schemas.microsoft.com/office/drawing/2017/model3d" xmlns:o="urn:schemas-microsoft-com:office:office" xmlns:oel="http://schemas.microsoft.com/office/2019/extlst" xmlns:r="http://schemas.openxmlformats.org/officeDocument/2006/relationships" xmlns:m="http://schemas.openxmlformats.org/officeDocument/2006/math" xmlns:v="urn:schemas-microsoft-com:vml" xmlns:wp14="http://schemas.microsoft.com/office/word/2010/wordprocessingDrawing" xmlns:wp="http://schemas.openxmlformats.org/drawingml/2006/wordprocessingDrawing" xmlns:w10="urn:schemas-microsoft-com:office:word" xmlns:w="http://schemas.openxmlformats.org/wordprocessingml/2006/main" xmlns:w14="http://schemas.microsoft.com/office/word/2010/wordml" xmlns:w15="http://schemas.microsoft.com/office/word/2012/wordml" xmlns:w16cex="http://schemas.microsoft.com/office/word/2018/wordml/cex" xmlns:w16cid="http://schemas.microsoft.com/office/word/2016/wordml/cid" xmlns:w16="http://schemas.microsoft.com/office/word/2018/wordml" xmlns:w16du="http://schemas.microsoft.com/office/word/2023/wordml/word16du" xmlns:w16sdtdh="http://schemas.microsoft.com/office/word/2020/wordml/sdtdatahash" xmlns:w16se="http://schemas.microsoft.com/office/word/2015/wordml/symex" xmlns:wpg="http://schemas.microsoft.com/office/word/2010/wordprocessingGroup" xmlns:wpi="http://schemas.microsoft.com/office/word/2010/wordprocessingInk" xmlns:wne="http://schemas.microsoft.com/office/word/2006/wordml" xmlns:wps="http://schemas.microsoft.com/office/word/2010/wordprocessingShape" mc:Ignorable="w14 w15 w16se w16cid w16 w16cex w16sdtdh wp14">
   <w:sdt>
     <w:sdtPr>
       <w:rPr>
@@ -2176,11 +2003,6 @@
         <w:docPartUnique/>
       </w:docPartObj>
     </w:sdtPr>
-    <w:sdtEndPr>
-      <w:rPr>
-        <w:rStyle w:val="PageNumber"/>
-      </w:rPr>
-    </w:sdtEndPr>
     <w:sdtContent>
       <w:p>
         <w:pPr>
@@ -2243,7 +2065,7 @@
 </file>
 
 <file path=word/footnotes.xml><?xml version="1.0" encoding="utf-8"?>
-<w:footnotes xmlns:wpc="http://schemas.microsoft.com/office/word/2010/wordprocessingCanvas" xmlns:cx="http://schemas.microsoft.com/office/drawing/2014/chartex" xmlns:cx1="http://schemas.microsoft.com/office/drawing/2015/9/8/chartex" xmlns:cx2="http://schemas.microsoft.com/office/drawing/2015/10/21/chartex" xmlns:cx3="http://schemas.microsoft.com/office/drawing/2016/5/9/chartex" xmlns:cx4="http://schemas.microsoft.com/office/drawing/2016/5/10/chartex" xmlns:cx5="http://schemas.microsoft.com/office/drawing/2016/5/11/chartex" xmlns:cx6="http://schemas.microsoft.com/office/drawing/2016/5/12/chartex" xmlns:cx7="http://schemas.microsoft.com/office/drawing/2016/5/13/chartex" xmlns:cx8="http://schemas.microsoft.com/office/drawing/2016/5/14/chartex" xmlns:mc="http://schemas.openxmlformats.org/markup-compatibility/2006" xmlns:aink="http://schemas.microsoft.com/office/drawing/2016/ink" xmlns:am3d="http://schemas.microsoft.com/office/drawing/2017/model3d" xmlns:o="urn:schemas-microsoft-com:office:office" xmlns:r="http://schemas.openxmlformats.org/officeDocument/2006/relationships" xmlns:m="http://schemas.openxmlformats.org/officeDocument/2006/math" xmlns:v="urn:schemas-microsoft-com:vml" xmlns:wp14="http://schemas.microsoft.com/office/word/2010/wordprocessingDrawing" xmlns:wp="http://schemas.openxmlformats.org/drawingml/2006/wordprocessingDrawing" xmlns:w10="urn:schemas-microsoft-com:office:word" xmlns:w="http://schemas.openxmlformats.org/wordprocessingml/2006/main" xmlns:w14="http://schemas.microsoft.com/office/word/2010/wordml" xmlns:w15="http://schemas.microsoft.com/office/word/2012/wordml" xmlns:w16cex="http://schemas.microsoft.com/office/word/2018/wordml/cex" xmlns:w16cid="http://schemas.microsoft.com/office/word/2016/wordml/cid" xmlns:w16="http://schemas.microsoft.com/office/word/2018/wordml" xmlns:w16se="http://schemas.microsoft.com/office/word/2015/wordml/symex" xmlns:wpg="http://schemas.microsoft.com/office/word/2010/wordprocessingGroup" xmlns:wpi="http://schemas.microsoft.com/office/word/2010/wordprocessingInk" xmlns:wne="http://schemas.microsoft.com/office/word/2006/wordml" xmlns:wps="http://schemas.microsoft.com/office/word/2010/wordprocessingShape" mc:Ignorable="w14 w15 w16se w16cid w16 w16cex wp14">
+<w:footnotes xmlns:wpc="http://schemas.microsoft.com/office/word/2010/wordprocessingCanvas" xmlns:cx="http://schemas.microsoft.com/office/drawing/2014/chartex" xmlns:cx1="http://schemas.microsoft.com/office/drawing/2015/9/8/chartex" xmlns:cx2="http://schemas.microsoft.com/office/drawing/2015/10/21/chartex" xmlns:cx3="http://schemas.microsoft.com/office/drawing/2016/5/9/chartex" xmlns:cx4="http://schemas.microsoft.com/office/drawing/2016/5/10/chartex" xmlns:cx5="http://schemas.microsoft.com/office/drawing/2016/5/11/chartex" xmlns:cx6="http://schemas.microsoft.com/office/drawing/2016/5/12/chartex" xmlns:cx7="http://schemas.microsoft.com/office/drawing/2016/5/13/chartex" xmlns:cx8="http://schemas.microsoft.com/office/drawing/2016/5/14/chartex" xmlns:mc="http://schemas.openxmlformats.org/markup-compatibility/2006" xmlns:aink="http://schemas.microsoft.com/office/drawing/2016/ink" xmlns:am3d="http://schemas.microsoft.com/office/drawing/2017/model3d" xmlns:o="urn:schemas-microsoft-com:office:office" xmlns:oel="http://schemas.microsoft.com/office/2019/extlst" xmlns:r="http://schemas.openxmlformats.org/officeDocument/2006/relationships" xmlns:m="http://schemas.openxmlformats.org/officeDocument/2006/math" xmlns:v="urn:schemas-microsoft-com:vml" xmlns:wp14="http://schemas.microsoft.com/office/word/2010/wordprocessingDrawing" xmlns:wp="http://schemas.openxmlformats.org/drawingml/2006/wordprocessingDrawing" xmlns:w10="urn:schemas-microsoft-com:office:word" xmlns:w="http://schemas.openxmlformats.org/wordprocessingml/2006/main" xmlns:w14="http://schemas.microsoft.com/office/word/2010/wordml" xmlns:w15="http://schemas.microsoft.com/office/word/2012/wordml" xmlns:w16cex="http://schemas.microsoft.com/office/word/2018/wordml/cex" xmlns:w16cid="http://schemas.microsoft.com/office/word/2016/wordml/cid" xmlns:w16="http://schemas.microsoft.com/office/word/2018/wordml" xmlns:w16du="http://schemas.microsoft.com/office/word/2023/wordml/word16du" xmlns:w16sdtdh="http://schemas.microsoft.com/office/word/2020/wordml/sdtdatahash" xmlns:w16se="http://schemas.microsoft.com/office/word/2015/wordml/symex" xmlns:wpg="http://schemas.microsoft.com/office/word/2010/wordprocessingGroup" xmlns:wpi="http://schemas.microsoft.com/office/word/2010/wordprocessingInk" xmlns:wne="http://schemas.microsoft.com/office/word/2006/wordml" xmlns:wps="http://schemas.microsoft.com/office/word/2010/wordprocessingShape" mc:Ignorable="w14 w15 w16se w16cid w16 w16cex w16sdtdh wp14">
   <w:footnote w:type="separator" w:id="-1">
     <w:p>
       <w:r>
@@ -2262,7 +2084,7 @@
 </file>
 
 <file path=word/header1.xml><?xml version="1.0" encoding="utf-8"?>
-<w:hdr xmlns:wpc="http://schemas.microsoft.com/office/word/2010/wordprocessingCanvas" xmlns:cx="http://schemas.microsoft.com/office/drawing/2014/chartex" xmlns:cx1="http://schemas.microsoft.com/office/drawing/2015/9/8/chartex" xmlns:cx2="http://schemas.microsoft.com/office/drawing/2015/10/21/chartex" xmlns:cx3="http://schemas.microsoft.com/office/drawing/2016/5/9/chartex" xmlns:cx4="http://schemas.microsoft.com/office/drawing/2016/5/10/chartex" xmlns:cx5="http://schemas.microsoft.com/office/drawing/2016/5/11/chartex" xmlns:cx6="http://schemas.microsoft.com/office/drawing/2016/5/12/chartex" xmlns:cx7="http://schemas.microsoft.com/office/drawing/2016/5/13/chartex" xmlns:cx8="http://schemas.microsoft.com/office/drawing/2016/5/14/chartex" xmlns:mc="http://schemas.openxmlformats.org/markup-compatibility/2006" xmlns:aink="http://schemas.microsoft.com/office/drawing/2016/ink" xmlns:am3d="http://schemas.microsoft.com/office/drawing/2017/model3d" xmlns:o="urn:schemas-microsoft-com:office:office" xmlns:r="http://schemas.openxmlformats.org/officeDocument/2006/relationships" xmlns:m="http://schemas.openxmlformats.org/officeDocument/2006/math" xmlns:v="urn:schemas-microsoft-com:vml" xmlns:wp14="http://schemas.microsoft.com/office/word/2010/wordprocessingDrawing" xmlns:wp="http://schemas.openxmlformats.org/drawingml/2006/wordprocessingDrawing" xmlns:w10="urn:schemas-microsoft-com:office:word" xmlns:w="http://schemas.openxmlformats.org/wordprocessingml/2006/main" xmlns:w14="http://schemas.microsoft.com/office/word/2010/wordml" xmlns:w15="http://schemas.microsoft.com/office/word/2012/wordml" xmlns:w16cex="http://schemas.microsoft.com/office/word/2018/wordml/cex" xmlns:w16cid="http://schemas.microsoft.com/office/word/2016/wordml/cid" xmlns:w16="http://schemas.microsoft.com/office/word/2018/wordml" xmlns:w16se="http://schemas.microsoft.com/office/word/2015/wordml/symex" xmlns:wpg="http://schemas.microsoft.com/office/word/2010/wordprocessingGroup" xmlns:wpi="http://schemas.microsoft.com/office/word/2010/wordprocessingInk" xmlns:wne="http://schemas.microsoft.com/office/word/2006/wordml" xmlns:wps="http://schemas.microsoft.com/office/word/2010/wordprocessingShape" mc:Ignorable="w14 w15 w16se w16cid w16 w16cex wp14">
+<w:hdr xmlns:wpc="http://schemas.microsoft.com/office/word/2010/wordprocessingCanvas" xmlns:cx="http://schemas.microsoft.com/office/drawing/2014/chartex" xmlns:cx1="http://schemas.microsoft.com/office/drawing/2015/9/8/chartex" xmlns:cx2="http://schemas.microsoft.com/office/drawing/2015/10/21/chartex" xmlns:cx3="http://schemas.microsoft.com/office/drawing/2016/5/9/chartex" xmlns:cx4="http://schemas.microsoft.com/office/drawing/2016/5/10/chartex" xmlns:cx5="http://schemas.microsoft.com/office/drawing/2016/5/11/chartex" xmlns:cx6="http://schemas.microsoft.com/office/drawing/2016/5/12/chartex" xmlns:cx7="http://schemas.microsoft.com/office/drawing/2016/5/13/chartex" xmlns:cx8="http://schemas.microsoft.com/office/drawing/2016/5/14/chartex" xmlns:mc="http://schemas.openxmlformats.org/markup-compatibility/2006" xmlns:aink="http://schemas.microsoft.com/office/drawing/2016/ink" xmlns:am3d="http://schemas.microsoft.com/office/drawing/2017/model3d" xmlns:o="urn:schemas-microsoft-com:office:office" xmlns:oel="http://schemas.microsoft.com/office/2019/extlst" xmlns:r="http://schemas.openxmlformats.org/officeDocument/2006/relationships" xmlns:m="http://schemas.openxmlformats.org/officeDocument/2006/math" xmlns:v="urn:schemas-microsoft-com:vml" xmlns:wp14="http://schemas.microsoft.com/office/word/2010/wordprocessingDrawing" xmlns:wp="http://schemas.openxmlformats.org/drawingml/2006/wordprocessingDrawing" xmlns:w10="urn:schemas-microsoft-com:office:word" xmlns:w="http://schemas.openxmlformats.org/wordprocessingml/2006/main" xmlns:w14="http://schemas.microsoft.com/office/word/2010/wordml" xmlns:w15="http://schemas.microsoft.com/office/word/2012/wordml" xmlns:w16cex="http://schemas.microsoft.com/office/word/2018/wordml/cex" xmlns:w16cid="http://schemas.microsoft.com/office/word/2016/wordml/cid" xmlns:w16="http://schemas.microsoft.com/office/word/2018/wordml" xmlns:w16du="http://schemas.microsoft.com/office/word/2023/wordml/word16du" xmlns:w16sdtdh="http://schemas.microsoft.com/office/word/2020/wordml/sdtdatahash" xmlns:w16se="http://schemas.microsoft.com/office/word/2015/wordml/symex" xmlns:wpg="http://schemas.microsoft.com/office/word/2010/wordprocessingGroup" xmlns:wpi="http://schemas.microsoft.com/office/word/2010/wordprocessingInk" xmlns:wne="http://schemas.microsoft.com/office/word/2006/wordml" xmlns:wps="http://schemas.microsoft.com/office/word/2010/wordprocessingShape" mc:Ignorable="w14 w15 w16se w16cid w16 w16cex w16sdtdh wp14">
   <w:p>
     <w:pPr>
       <w:pStyle w:val="Header"/>
@@ -2338,7 +2160,7 @@
 </file>
 
 <file path=word/numbering.xml><?xml version="1.0" encoding="utf-8"?>
-<w:numbering xmlns:wpc="http://schemas.microsoft.com/office/word/2010/wordprocessingCanvas" xmlns:cx="http://schemas.microsoft.com/office/drawing/2014/chartex" xmlns:cx1="http://schemas.microsoft.com/office/drawing/2015/9/8/chartex" xmlns:cx2="http://schemas.microsoft.com/office/drawing/2015/10/21/chartex" xmlns:cx3="http://schemas.microsoft.com/office/drawing/2016/5/9/chartex" xmlns:cx4="http://schemas.microsoft.com/office/drawing/2016/5/10/chartex" xmlns:cx5="http://schemas.microsoft.com/office/drawing/2016/5/11/chartex" xmlns:cx6="http://schemas.microsoft.com/office/drawing/2016/5/12/chartex" xmlns:cx7="http://schemas.microsoft.com/office/drawing/2016/5/13/chartex" xmlns:cx8="http://schemas.microsoft.com/office/drawing/2016/5/14/chartex" xmlns:mc="http://schemas.openxmlformats.org/markup-compatibility/2006" xmlns:aink="http://schemas.microsoft.com/office/drawing/2016/ink" xmlns:am3d="http://schemas.microsoft.com/office/drawing/2017/model3d" xmlns:o="urn:schemas-microsoft-com:office:office" xmlns:r="http://schemas.openxmlformats.org/officeDocument/2006/relationships" xmlns:m="http://schemas.openxmlformats.org/officeDocument/2006/math" xmlns:v="urn:schemas-microsoft-com:vml" xmlns:wp14="http://schemas.microsoft.com/office/word/2010/wordprocessingDrawing" xmlns:wp="http://schemas.openxmlformats.org/drawingml/2006/wordprocessingDrawing" xmlns:w10="urn:schemas-microsoft-com:office:word" xmlns:w="http://schemas.openxmlformats.org/wordprocessingml/2006/main" xmlns:w14="http://schemas.microsoft.com/office/word/2010/wordml" xmlns:w15="http://schemas.microsoft.com/office/word/2012/wordml" xmlns:w16cex="http://schemas.microsoft.com/office/word/2018/wordml/cex" xmlns:w16cid="http://schemas.microsoft.com/office/word/2016/wordml/cid" xmlns:w16="http://schemas.microsoft.com/office/word/2018/wordml" xmlns:w16se="http://schemas.microsoft.com/office/word/2015/wordml/symex" xmlns:wpg="http://schemas.microsoft.com/office/word/2010/wordprocessingGroup" xmlns:wpi="http://schemas.microsoft.com/office/word/2010/wordprocessingInk" xmlns:wne="http://schemas.microsoft.com/office/word/2006/wordml" xmlns:wps="http://schemas.microsoft.com/office/word/2010/wordprocessingShape" mc:Ignorable="w14 w15 w16se w16cid w16 w16cex wp14">
+<w:numbering xmlns:wpc="http://schemas.microsoft.com/office/word/2010/wordprocessingCanvas" xmlns:cx="http://schemas.microsoft.com/office/drawing/2014/chartex" xmlns:cx1="http://schemas.microsoft.com/office/drawing/2015/9/8/chartex" xmlns:cx2="http://schemas.microsoft.com/office/drawing/2015/10/21/chartex" xmlns:cx3="http://schemas.microsoft.com/office/drawing/2016/5/9/chartex" xmlns:cx4="http://schemas.microsoft.com/office/drawing/2016/5/10/chartex" xmlns:cx5="http://schemas.microsoft.com/office/drawing/2016/5/11/chartex" xmlns:cx6="http://schemas.microsoft.com/office/drawing/2016/5/12/chartex" xmlns:cx7="http://schemas.microsoft.com/office/drawing/2016/5/13/chartex" xmlns:cx8="http://schemas.microsoft.com/office/drawing/2016/5/14/chartex" xmlns:mc="http://schemas.openxmlformats.org/markup-compatibility/2006" xmlns:aink="http://schemas.microsoft.com/office/drawing/2016/ink" xmlns:am3d="http://schemas.microsoft.com/office/drawing/2017/model3d" xmlns:o="urn:schemas-microsoft-com:office:office" xmlns:oel="http://schemas.microsoft.com/office/2019/extlst" xmlns:r="http://schemas.openxmlformats.org/officeDocument/2006/relationships" xmlns:m="http://schemas.openxmlformats.org/officeDocument/2006/math" xmlns:v="urn:schemas-microsoft-com:vml" xmlns:wp14="http://schemas.microsoft.com/office/word/2010/wordprocessingDrawing" xmlns:wp="http://schemas.openxmlformats.org/drawingml/2006/wordprocessingDrawing" xmlns:w10="urn:schemas-microsoft-com:office:word" xmlns:w="http://schemas.openxmlformats.org/wordprocessingml/2006/main" xmlns:w14="http://schemas.microsoft.com/office/word/2010/wordml" xmlns:w15="http://schemas.microsoft.com/office/word/2012/wordml" xmlns:w16cex="http://schemas.microsoft.com/office/word/2018/wordml/cex" xmlns:w16cid="http://schemas.microsoft.com/office/word/2016/wordml/cid" xmlns:w16="http://schemas.microsoft.com/office/word/2018/wordml" xmlns:w16du="http://schemas.microsoft.com/office/word/2023/wordml/word16du" xmlns:w16sdtdh="http://schemas.microsoft.com/office/word/2020/wordml/sdtdatahash" xmlns:w16se="http://schemas.microsoft.com/office/word/2015/wordml/symex" xmlns:wpg="http://schemas.microsoft.com/office/word/2010/wordprocessingGroup" xmlns:wpi="http://schemas.microsoft.com/office/word/2010/wordprocessingInk" xmlns:wne="http://schemas.microsoft.com/office/word/2006/wordml" xmlns:wps="http://schemas.microsoft.com/office/word/2010/wordprocessingShape" mc:Ignorable="w14 w15 w16se w16cid w16 w16cex w16sdtdh wp14">
   <w:abstractNum w:abstractNumId="0" w15:restartNumberingAfterBreak="0">
     <w:nsid w:val="0B55687A"/>
     <w:multiLevelType w:val="hybridMultilevel"/>
@@ -2597,20 +2419,20 @@
       </w:pPr>
     </w:lvl>
   </w:abstractNum>
-  <w:num w:numId="1">
+  <w:num w:numId="1" w16cid:durableId="245771607">
     <w:abstractNumId w:val="2"/>
   </w:num>
-  <w:num w:numId="2">
+  <w:num w:numId="2" w16cid:durableId="909735282">
     <w:abstractNumId w:val="0"/>
   </w:num>
-  <w:num w:numId="3">
+  <w:num w:numId="3" w16cid:durableId="1958100084">
     <w:abstractNumId w:val="1"/>
   </w:num>
 </w:numbering>
 </file>
 
 <file path=word/styles.xml><?xml version="1.0" encoding="utf-8"?>
-<w:styles xmlns:mc="http://schemas.openxmlformats.org/markup-compatibility/2006" xmlns:r="http://schemas.openxmlformats.org/officeDocument/2006/relationships" xmlns:w="http://schemas.openxmlformats.org/wordprocessingml/2006/main" xmlns:w14="http://schemas.microsoft.com/office/word/2010/wordml" xmlns:w15="http://schemas.microsoft.com/office/word/2012/wordml" xmlns:w16cex="http://schemas.microsoft.com/office/word/2018/wordml/cex" xmlns:w16cid="http://schemas.microsoft.com/office/word/2016/wordml/cid" xmlns:w16="http://schemas.microsoft.com/office/word/2018/wordml" xmlns:w16se="http://schemas.microsoft.com/office/word/2015/wordml/symex" mc:Ignorable="w14 w15 w16se w16cid w16 w16cex">
+<w:styles xmlns:mc="http://schemas.openxmlformats.org/markup-compatibility/2006" xmlns:r="http://schemas.openxmlformats.org/officeDocument/2006/relationships" xmlns:w="http://schemas.openxmlformats.org/wordprocessingml/2006/main" xmlns:w14="http://schemas.microsoft.com/office/word/2010/wordml" xmlns:w15="http://schemas.microsoft.com/office/word/2012/wordml" xmlns:w16cex="http://schemas.microsoft.com/office/word/2018/wordml/cex" xmlns:w16cid="http://schemas.microsoft.com/office/word/2016/wordml/cid" xmlns:w16="http://schemas.microsoft.com/office/word/2018/wordml" xmlns:w16sdtdh="http://schemas.microsoft.com/office/word/2020/wordml/sdtdatahash" xmlns:w16se="http://schemas.microsoft.com/office/word/2015/wordml/symex" mc:Ignorable="w14 w15 w16se w16cid w16 w16cex w16sdtdh">
   <w:docDefaults>
     <w:rPrDefault>
       <w:rPr>

</xml_diff>